<commit_message>
Updated template and install guide
</commit_message>
<xml_diff>
--- a/src/main/resources/templates/LetterTemplate.docx
+++ b/src/main/resources/templates/LetterTemplate.docx
@@ -9,9 +9,9 @@
         <w:tblLook w:val="04A0" w:firstRow="1" w:lastRow="0" w:firstColumn="1" w:lastColumn="0" w:noHBand="0" w:noVBand="1"/>
       </w:tblPr>
       <w:tblGrid>
-        <w:gridCol w:w="1975"/>
-        <w:gridCol w:w="4410"/>
-        <w:gridCol w:w="1616"/>
+        <w:gridCol w:w="1940"/>
+        <w:gridCol w:w="4193"/>
+        <w:gridCol w:w="1537"/>
         <w:gridCol w:w="1349"/>
       </w:tblGrid>
       <w:tr>
@@ -241,7 +241,6 @@
     <w:p>
       <w:bookmarkStart w:id="0" w:name="_Hlk194175919"/>
     </w:p>
-    <w:p/>
     <w:p>
       <w:pPr>
         <w:jc w:val="center"/>
@@ -334,7 +333,15 @@
       </w:r>
       <w:proofErr w:type="spellEnd"/>
       <w:r>
-        <w:t>. Kindly find below a list of V_6 projects in which you have actively participated.</w:t>
+        <w:t xml:space="preserve">. Kindly find below a list of </w:t>
+      </w:r>
+      <w:proofErr w:type="gramStart"/>
+      <w:r>
+        <w:t>V</w:t>
+      </w:r>
+      <w:proofErr w:type="gramEnd"/>
+      <w:r>
+        <w:t>_6 projects in which you have actively participated.</w:t>
       </w:r>
     </w:p>
     <w:p>
@@ -368,16 +375,16 @@
         <mc:AlternateContent>
           <mc:Choice Requires="wps">
             <w:drawing>
-              <wp:anchor distT="0" distB="0" distL="114300" distR="114300" simplePos="0" relativeHeight="251659264" behindDoc="1" locked="0" layoutInCell="1" allowOverlap="1" wp14:anchorId="323D75C2" wp14:editId="02894DE2">
+              <wp:anchor distT="0" distB="0" distL="114300" distR="114300" simplePos="0" relativeHeight="251659264" behindDoc="1" locked="0" layoutInCell="1" allowOverlap="1" wp14:anchorId="323D75C2" wp14:editId="2D49FF05">
                 <wp:simplePos x="0" y="0"/>
                 <wp:positionH relativeFrom="margin">
-                  <wp:align>left</wp:align>
+                  <wp:posOffset>0</wp:posOffset>
                 </wp:positionH>
                 <wp:positionV relativeFrom="margin">
-                  <wp:align>bottom</wp:align>
+                  <wp:posOffset>7084451</wp:posOffset>
                 </wp:positionV>
-                <wp:extent cx="5943600" cy="804545"/>
-                <wp:effectExtent l="0" t="0" r="0" b="0"/>
+                <wp:extent cx="5943600" cy="683895"/>
+                <wp:effectExtent l="0" t="0" r="0" b="1905"/>
                 <wp:wrapSquare wrapText="bothSides"/>
                 <wp:docPr id="1" name="Text Box 1"/>
                 <wp:cNvGraphicFramePr/>
@@ -388,7 +395,7 @@
                       <wps:spPr>
                         <a:xfrm>
                           <a:off x="0" y="0"/>
-                          <a:ext cx="5943600" cy="804545"/>
+                          <a:ext cx="5943600" cy="683895"/>
                         </a:xfrm>
                         <a:prstGeom prst="rect">
                           <a:avLst/>
@@ -417,13 +424,13 @@
                               <w:tblLook w:val="04A0" w:firstRow="1" w:lastRow="0" w:firstColumn="1" w:lastColumn="0" w:noHBand="0" w:noVBand="1"/>
                             </w:tblPr>
                             <w:tblGrid>
-                              <w:gridCol w:w="4539"/>
-                              <w:gridCol w:w="4538"/>
+                              <w:gridCol w:w="4531"/>
+                              <w:gridCol w:w="4531"/>
                             </w:tblGrid>
                             <w:tr>
                               <w:tc>
                                 <w:tcPr>
-                                  <w:tcW w:w="4675" w:type="dxa"/>
+                                  <w:tcW w:w="4531" w:type="dxa"/>
                                 </w:tcPr>
                                 <w:p>
                                   <w:pPr>
@@ -457,7 +464,7 @@
                               </w:tc>
                               <w:tc>
                                 <w:tcPr>
-                                  <w:tcW w:w="4675" w:type="dxa"/>
+                                  <w:tcW w:w="4531" w:type="dxa"/>
                                 </w:tcPr>
                                 <w:p>
                                   <w:pPr>
@@ -515,7 +522,7 @@
                 <v:stroke joinstyle="miter"/>
                 <v:path gradientshapeok="t" o:connecttype="rect"/>
               </v:shapetype>
-              <v:shape id="Text Box 1" o:spid="_x0000_s1026" type="#_x0000_t202" style="position:absolute;left:0;text-align:left;margin-left:0;margin-top:0;width:468pt;height:63.35pt;z-index:-251657216;visibility:visible;mso-wrap-style:square;mso-height-percent:0;mso-wrap-distance-left:9pt;mso-wrap-distance-top:0;mso-wrap-distance-right:9pt;mso-wrap-distance-bottom:0;mso-position-horizontal:left;mso-position-horizontal-relative:margin;mso-position-vertical:bottom;mso-position-vertical-relative:margin;mso-height-percent:0;mso-height-relative:margin;v-text-anchor:top" o:gfxdata="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" fillcolor="white [3201]" stroked="f" strokeweight=".5pt">
+              <v:shape id="Text Box 1" o:spid="_x0000_s1026" type="#_x0000_t202" style="position:absolute;left:0;text-align:left;margin-left:0;margin-top:557.85pt;width:468pt;height:53.85pt;z-index:-251657216;visibility:visible;mso-wrap-style:square;mso-height-percent:0;mso-wrap-distance-left:9pt;mso-wrap-distance-top:0;mso-wrap-distance-right:9pt;mso-wrap-distance-bottom:0;mso-position-horizontal:absolute;mso-position-horizontal-relative:margin;mso-position-vertical:absolute;mso-position-vertical-relative:margin;mso-height-percent:0;mso-height-relative:margin;v-text-anchor:top" o:gfxdata="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" fillcolor="white [3201]" stroked="f" strokeweight=".5pt">
                 <v:textbox>
                   <w:txbxContent>
                     <w:tbl>
@@ -533,13 +540,13 @@
                         <w:tblLook w:val="04A0" w:firstRow="1" w:lastRow="0" w:firstColumn="1" w:lastColumn="0" w:noHBand="0" w:noVBand="1"/>
                       </w:tblPr>
                       <w:tblGrid>
-                        <w:gridCol w:w="4539"/>
-                        <w:gridCol w:w="4538"/>
+                        <w:gridCol w:w="4531"/>
+                        <w:gridCol w:w="4531"/>
                       </w:tblGrid>
                       <w:tr>
                         <w:tc>
                           <w:tcPr>
-                            <w:tcW w:w="4675" w:type="dxa"/>
+                            <w:tcW w:w="4531" w:type="dxa"/>
                           </w:tcPr>
                           <w:p>
                             <w:pPr>
@@ -573,7 +580,7 @@
                         </w:tc>
                         <w:tc>
                           <w:tcPr>
-                            <w:tcW w:w="4675" w:type="dxa"/>
+                            <w:tcW w:w="4531" w:type="dxa"/>
                           </w:tcPr>
                           <w:p>
                             <w:pPr>
@@ -619,8 +626,8 @@
     </w:p>
     <w:sectPr>
       <w:footerReference w:type="default" r:id="rId6"/>
-      <w:pgSz w:w="12240" w:h="15840"/>
-      <w:pgMar w:top="1440" w:right="1440" w:bottom="1440" w:left="1440" w:header="720" w:footer="720" w:gutter="0"/>
+      <w:pgSz w:w="11909" w:h="16834" w:code="9"/>
+      <w:pgMar w:top="3168" w:right="1440" w:bottom="1440" w:left="1440" w:header="720" w:footer="720" w:gutter="0"/>
       <w:cols w:space="720"/>
       <w:docGrid w:linePitch="360"/>
     </w:sectPr>

</xml_diff>